<commit_message>
Revert "testing name change"
This reverts commit d9ec3358d3780bc10a3ebd30be5d7af699234e2e.
</commit_message>
<xml_diff>
--- a/Meeting Agenda/9-14.docx
+++ b/Meeting Agenda/9-14.docx
@@ -17,41 +17,36 @@
     </w:p>
     <w:p>
       <w:r>
-        <w:t>Sucess</w:t>
+        <w:t>2. Ryan will record meeting minutes.</w:t>
+      </w:r>
+    </w:p>
+    <w:p>
+      <w:r>
+        <w:t>3</w:t>
+      </w:r>
+      <w:r>
+        <w:t>. Team Name</w:t>
+      </w:r>
+    </w:p>
+    <w:p>
+      <w:r>
+        <w:t>4</w:t>
+      </w:r>
+      <w:r>
+        <w:t>. Agreement of Team Contract</w:t>
+      </w:r>
+    </w:p>
+    <w:p>
+      <w:r>
+        <w:t>5. Language C++ or C#</w:t>
+      </w:r>
+    </w:p>
+    <w:p>
+      <w:r>
+        <w:t>6</w:t>
       </w:r>
       <w:bookmarkStart w:id="0" w:name="_GoBack"/>
       <w:bookmarkEnd w:id="0"/>
-    </w:p>
-    <w:p>
-      <w:r>
-        <w:t>2. Ryan will record meeting minutes.</w:t>
-      </w:r>
-    </w:p>
-    <w:p>
-      <w:r>
-        <w:t>3</w:t>
-      </w:r>
-      <w:r>
-        <w:t>. Team Name</w:t>
-      </w:r>
-    </w:p>
-    <w:p>
-      <w:r>
-        <w:t>4</w:t>
-      </w:r>
-      <w:r>
-        <w:t>. Agreement of Team Contract</w:t>
-      </w:r>
-    </w:p>
-    <w:p>
-      <w:r>
-        <w:t>5. Language C++ or C#</w:t>
-      </w:r>
-    </w:p>
-    <w:p>
-      <w:r>
-        <w:t>6</w:t>
-      </w:r>
       <w:r>
         <w:t>. Q/A</w:t>
       </w:r>

</xml_diff>